<commit_message>
CHANGED THE NUMBERING of id use case
</commit_message>
<xml_diff>
--- a/Weeeeeee/use case description FOR SUBMISSION.docx
+++ b/Weeeeeee/use case description FOR SUBMISSION.docx
@@ -9531,17 +9531,7 @@
                 <w:sz w:val="20"/>
                 <w:szCs w:val="20"/>
               </w:rPr>
-              <w:t>A user wants to simulate turning on/off th</w:t>
-            </w:r>
-            <w:bookmarkStart w:id="0" w:name="_GoBack"/>
-            <w:bookmarkEnd w:id="0"/>
-            <w:r>
-              <w:rPr>
-                <w:rFonts w:ascii="Arial" w:hAnsi="Arial" w:cs="Arial"/>
-                <w:sz w:val="20"/>
-                <w:szCs w:val="20"/>
-              </w:rPr>
-              <w:t>e headlights</w:t>
+              <w:t>A user wants to simulate turning on/off the headlights</w:t>
             </w:r>
           </w:p>
         </w:tc>
@@ -23993,7 +23983,7 @@
                 <w:sz w:val="20"/>
                 <w:szCs w:val="20"/>
               </w:rPr>
-              <w:t>39</w:t>
+              <w:t>40</w:t>
             </w:r>
           </w:p>
         </w:tc>
@@ -24694,8 +24684,10 @@
                 <w:sz w:val="20"/>
                 <w:szCs w:val="20"/>
               </w:rPr>
-              <w:t>40</w:t>
-            </w:r>
+              <w:t>41</w:t>
+            </w:r>
+            <w:bookmarkStart w:id="0" w:name="_GoBack"/>
+            <w:bookmarkEnd w:id="0"/>
           </w:p>
         </w:tc>
       </w:tr>
@@ -33068,7 +33060,7 @@
 </file>
 
 <file path=customXml/itemProps1.xml><?xml version="1.0" encoding="utf-8"?>
-<ds:datastoreItem xmlns:ds="http://schemas.openxmlformats.org/officeDocument/2006/customXml" ds:itemID="{389FFF8A-2D5F-40C2-89E3-2874E95D55D3}">
+<ds:datastoreItem xmlns:ds="http://schemas.openxmlformats.org/officeDocument/2006/customXml" ds:itemID="{F6400CD1-499F-4280-8CEE-12451DE1A149}">
   <ds:schemaRefs>
     <ds:schemaRef ds:uri="http://schemas.openxmlformats.org/officeDocument/2006/bibliography"/>
   </ds:schemaRefs>

</xml_diff>